<commit_message>
Update all time used for handin
</commit_message>
<xml_diff>
--- a/01_Dokumentation/03_Sitzungen/20171213_Präsentation Endprodukt/20171213_Traktanden Endprodukt Vortex-Tunnel.docx
+++ b/01_Dokumentation/03_Sitzungen/20171213_Präsentation Endprodukt/20171213_Traktanden Endprodukt Vortex-Tunnel.docx
@@ -401,8 +401,6 @@
             <w:r>
               <w:t>15</w:t>
             </w:r>
-            <w:bookmarkStart w:id="0" w:name="_GoBack"/>
-            <w:bookmarkEnd w:id="0"/>
             <w:r>
               <w:t>‘</w:t>
             </w:r>
@@ -461,7 +459,55 @@
         </w:numPr>
       </w:pPr>
       <w:r>
+        <w:rPr>
+          <w:b/>
+          <w:i/>
+        </w:rPr>
+        <w:t>Aufgrund Abstürze des PAWI-Rechners soll Herr Koller bezüglich eines Ersatzrechners angefragt werden.</w:t>
+      </w:r>
+    </w:p>
+    <w:p>
+      <w:pPr>
+        <w:pStyle w:val="Listenabsatz"/>
+        <w:numPr>
+          <w:ilvl w:val="0"/>
+          <w:numId w:val="12"/>
+        </w:numPr>
+      </w:pPr>
+      <w:r>
         <w:t>Prüfungsexperten PAWI</w:t>
+      </w:r>
+    </w:p>
+    <w:p>
+      <w:pPr>
+        <w:pStyle w:val="Listenabsatz"/>
+        <w:rPr>
+          <w:b/>
+          <w:i/>
+        </w:rPr>
+      </w:pPr>
+      <w:r>
+        <w:rPr>
+          <w:b/>
+          <w:i/>
+        </w:rPr>
+        <w:t xml:space="preserve">Prüfungsexperte ist zusätzlich zu RD und MB ist Josef </w:t>
+      </w:r>
+      <w:proofErr w:type="spellStart"/>
+      <w:r>
+        <w:rPr>
+          <w:b/>
+          <w:i/>
+        </w:rPr>
+        <w:t>Bürgler</w:t>
+      </w:r>
+      <w:proofErr w:type="spellEnd"/>
+      <w:r>
+        <w:rPr>
+          <w:b/>
+          <w:i/>
+        </w:rPr>
+        <w:t xml:space="preserve"> noch Prüfungsexperte. Die Dokumentation wird auch digital abgegeben.</w:t>
       </w:r>
     </w:p>
     <w:p>
@@ -503,13 +549,42 @@
           <w:ilvl w:val="0"/>
           <w:numId w:val="1"/>
         </w:numPr>
+        <w:rPr>
+          <w:b/>
+          <w:i/>
+        </w:rPr>
       </w:pPr>
       <w:r>
         <w:t>Neue Tunneloptionen</w:t>
+      </w:r>
+      <w:r>
+        <w:br/>
+      </w:r>
+      <w:r>
+        <w:rPr>
+          <w:b/>
+          <w:i/>
+        </w:rPr>
+        <w:t>Effekt wurde durch die neuen Optionen für den Steg in Zusammenspiel mit einer Spiraltextur weiter verstärkt und als bisher am stärksten wahrgenommen.</w:t>
       </w:r>
     </w:p>
     <w:p>
       <w:pPr>
+        <w:rPr>
+          <w:b/>
+          <w:i/>
+        </w:rPr>
+      </w:pPr>
+      <w:r>
+        <w:rPr>
+          <w:b/>
+          <w:i/>
+        </w:rPr>
+        <w:br w:type="page"/>
+      </w:r>
+    </w:p>
+    <w:p>
+      <w:pPr>
         <w:pStyle w:val="berschrift1"/>
         <w:rPr>
           <w:color w:val="auto"/>
@@ -519,6 +594,7 @@
         <w:rPr>
           <w:color w:val="auto"/>
         </w:rPr>
+        <w:lastRenderedPageBreak/>
         <w:t>Modulendprüfung</w:t>
       </w:r>
     </w:p>
@@ -537,14 +613,45 @@
     <w:p>
       <w:pPr>
         <w:pStyle w:val="Listenabsatz"/>
-        <w:numPr>
-          <w:ilvl w:val="0"/>
-          <w:numId w:val="1"/>
-        </w:numPr>
-      </w:pPr>
-      <w:r>
-        <w:t>Abgabezeitpunkt der Dokumente</w:t>
-      </w:r>
+        <w:rPr>
+          <w:b/>
+          <w:i/>
+        </w:rPr>
+      </w:pPr>
+      <w:r>
+        <w:rPr>
+          <w:b/>
+          <w:i/>
+        </w:rPr>
+        <w:t xml:space="preserve">Die Prüfung dauert eine Stunde und wird am 12.1.2018 zwischen 13:00 und 17:00 im </w:t>
+      </w:r>
+      <w:proofErr w:type="spellStart"/>
+      <w:r>
+        <w:rPr>
+          <w:b/>
+          <w:i/>
+        </w:rPr>
+        <w:t>iHomeLab</w:t>
+      </w:r>
+      <w:proofErr w:type="spellEnd"/>
+      <w:r>
+        <w:rPr>
+          <w:b/>
+          <w:i/>
+        </w:rPr>
+        <w:t xml:space="preserve"> in Horw stattfinden.</w:t>
+      </w:r>
+      <w:bookmarkStart w:id="0" w:name="_GoBack"/>
+      <w:bookmarkEnd w:id="0"/>
+    </w:p>
+    <w:p>
+      <w:pPr>
+        <w:pStyle w:val="Listenabsatz"/>
+        <w:rPr>
+          <w:b/>
+          <w:i/>
+        </w:rPr>
+      </w:pPr>
     </w:p>
     <w:p>
       <w:pPr>
@@ -555,7 +662,125 @@
         </w:numPr>
       </w:pPr>
       <w:r>
+        <w:t>Abgabezeitpunkt der Dokumente</w:t>
+      </w:r>
+      <w:r>
+        <w:br/>
+      </w:r>
+      <w:r>
+        <w:rPr>
+          <w:b/>
+          <w:i/>
+        </w:rPr>
+        <w:t xml:space="preserve">Die Dokumente und Präsentation sollen spätestens eine Woche vor der Prüfung, also am 5.1.2018 abgegeben werden. Dabei soll konkret erwähnt werden wo die Dokumentation zu finden ist. </w:t>
+      </w:r>
+    </w:p>
+    <w:p>
+      <w:pPr>
+        <w:pStyle w:val="Listenabsatz"/>
+        <w:numPr>
+          <w:ilvl w:val="0"/>
+          <w:numId w:val="1"/>
+        </w:numPr>
+      </w:pPr>
+      <w:r>
         <w:t>Welche Punkte sollen besonders in der Präsentation gezeigt werden?</w:t>
+      </w:r>
+    </w:p>
+    <w:p>
+      <w:pPr>
+        <w:pStyle w:val="Listenabsatz"/>
+        <w:numPr>
+          <w:ilvl w:val="1"/>
+          <w:numId w:val="1"/>
+        </w:numPr>
+      </w:pPr>
+      <w:r>
+        <w:rPr>
+          <w:b/>
+          <w:i/>
+        </w:rPr>
+        <w:t>Projekt komplett vorstellen</w:t>
+      </w:r>
+    </w:p>
+    <w:p>
+      <w:pPr>
+        <w:pStyle w:val="Listenabsatz"/>
+        <w:numPr>
+          <w:ilvl w:val="1"/>
+          <w:numId w:val="1"/>
+        </w:numPr>
+      </w:pPr>
+      <w:r>
+        <w:rPr>
+          <w:b/>
+          <w:i/>
+        </w:rPr>
+        <w:t>Zielsetzung</w:t>
+      </w:r>
+    </w:p>
+    <w:p>
+      <w:pPr>
+        <w:pStyle w:val="Listenabsatz"/>
+        <w:numPr>
+          <w:ilvl w:val="1"/>
+          <w:numId w:val="1"/>
+        </w:numPr>
+      </w:pPr>
+      <w:r>
+        <w:rPr>
+          <w:b/>
+          <w:i/>
+        </w:rPr>
+        <w:t>Variantenentscheide</w:t>
+      </w:r>
+    </w:p>
+    <w:p>
+      <w:pPr>
+        <w:pStyle w:val="Listenabsatz"/>
+        <w:numPr>
+          <w:ilvl w:val="1"/>
+          <w:numId w:val="1"/>
+        </w:numPr>
+      </w:pPr>
+      <w:r>
+        <w:rPr>
+          <w:b/>
+          <w:i/>
+        </w:rPr>
+        <w:t>Was wurde erreicht</w:t>
+      </w:r>
+    </w:p>
+    <w:p>
+      <w:pPr>
+        <w:pStyle w:val="Listenabsatz"/>
+        <w:numPr>
+          <w:ilvl w:val="1"/>
+          <w:numId w:val="1"/>
+        </w:numPr>
+      </w:pPr>
+      <w:r>
+        <w:rPr>
+          <w:b/>
+          <w:i/>
+        </w:rPr>
+        <w:t>Was wurde gelernt</w:t>
+      </w:r>
+    </w:p>
+    <w:p>
+      <w:pPr>
+        <w:pStyle w:val="Listenabsatz"/>
+        <w:numPr>
+          <w:ilvl w:val="1"/>
+          <w:numId w:val="1"/>
+        </w:numPr>
+      </w:pPr>
+      <w:r>
+        <w:rPr>
+          <w:b/>
+          <w:i/>
+        </w:rPr>
+        <w:t>Was kann noch gemacht werden</w:t>
       </w:r>
     </w:p>
     <w:p>
@@ -1289,7 +1514,7 @@
         <w:rFonts w:ascii="Symbol" w:hAnsi="Symbol" w:hint="default"/>
       </w:rPr>
     </w:lvl>
-    <w:lvl w:ilvl="1" w:tplc="04070003" w:tentative="1">
+    <w:lvl w:ilvl="1" w:tplc="04070003">
       <w:start w:val="1"/>
       <w:numFmt w:val="bullet"/>
       <w:lvlText w:val="o"/>
@@ -2460,6 +2685,7 @@
   <w:style w:type="character" w:default="1" w:styleId="Absatz-Standardschriftart">
     <w:name w:val="Default Paragraph Font"/>
     <w:uiPriority w:val="1"/>
+    <w:semiHidden/>
     <w:unhideWhenUsed/>
   </w:style>
   <w:style w:type="table" w:default="1" w:styleId="NormaleTabelle">

</xml_diff>